<commit_message>
added a new research paper + some_reporting
</commit_message>
<xml_diff>
--- a/some reporting.docx
+++ b/some reporting.docx
@@ -39,7 +39,47 @@
           <w:sz w:val="20"/>
           <w:szCs w:val="20"/>
         </w:rPr>
-        <w:t>&gt; length(unique(user_artists$userID))</w:t>
+        <w:t xml:space="preserve">&gt; </w:t>
+      </w:r>
+      <w:proofErr w:type="gramStart"/>
+      <w:r>
+        <w:rPr>
+          <w:rFonts w:ascii="Lucida Console" w:eastAsia="Times New Roman" w:hAnsi="Lucida Console" w:cs="Courier New"/>
+          <w:color w:val="0000FF"/>
+          <w:sz w:val="20"/>
+          <w:szCs w:val="20"/>
+        </w:rPr>
+        <w:t>length(</w:t>
+      </w:r>
+      <w:proofErr w:type="gramEnd"/>
+      <w:r>
+        <w:rPr>
+          <w:rFonts w:ascii="Lucida Console" w:eastAsia="Times New Roman" w:hAnsi="Lucida Console" w:cs="Courier New"/>
+          <w:color w:val="0000FF"/>
+          <w:sz w:val="20"/>
+          <w:szCs w:val="20"/>
+        </w:rPr>
+        <w:t>unique(</w:t>
+      </w:r>
+      <w:proofErr w:type="spellStart"/>
+      <w:r>
+        <w:rPr>
+          <w:rFonts w:ascii="Lucida Console" w:eastAsia="Times New Roman" w:hAnsi="Lucida Console" w:cs="Courier New"/>
+          <w:color w:val="0000FF"/>
+          <w:sz w:val="20"/>
+          <w:szCs w:val="20"/>
+        </w:rPr>
+        <w:t>user_artists$userID</w:t>
+      </w:r>
+      <w:proofErr w:type="spellEnd"/>
+      <w:r>
+        <w:rPr>
+          <w:rFonts w:ascii="Lucida Console" w:eastAsia="Times New Roman" w:hAnsi="Lucida Console" w:cs="Courier New"/>
+          <w:color w:val="0000FF"/>
+          <w:sz w:val="20"/>
+          <w:szCs w:val="20"/>
+        </w:rPr>
+        <w:t>))</w:t>
       </w:r>
     </w:p>
     <w:p>
@@ -119,7 +159,47 @@
           <w:sz w:val="20"/>
           <w:szCs w:val="20"/>
         </w:rPr>
-        <w:t>&gt; length(unique(user_artists$artistID))</w:t>
+        <w:t xml:space="preserve">&gt; </w:t>
+      </w:r>
+      <w:proofErr w:type="gramStart"/>
+      <w:r>
+        <w:rPr>
+          <w:rFonts w:ascii="Lucida Console" w:eastAsia="Times New Roman" w:hAnsi="Lucida Console" w:cs="Courier New"/>
+          <w:color w:val="0000FF"/>
+          <w:sz w:val="20"/>
+          <w:szCs w:val="20"/>
+        </w:rPr>
+        <w:t>length(</w:t>
+      </w:r>
+      <w:proofErr w:type="gramEnd"/>
+      <w:r>
+        <w:rPr>
+          <w:rFonts w:ascii="Lucida Console" w:eastAsia="Times New Roman" w:hAnsi="Lucida Console" w:cs="Courier New"/>
+          <w:color w:val="0000FF"/>
+          <w:sz w:val="20"/>
+          <w:szCs w:val="20"/>
+        </w:rPr>
+        <w:t>unique(</w:t>
+      </w:r>
+      <w:proofErr w:type="spellStart"/>
+      <w:r>
+        <w:rPr>
+          <w:rFonts w:ascii="Lucida Console" w:eastAsia="Times New Roman" w:hAnsi="Lucida Console" w:cs="Courier New"/>
+          <w:color w:val="0000FF"/>
+          <w:sz w:val="20"/>
+          <w:szCs w:val="20"/>
+        </w:rPr>
+        <w:t>user_artists$artistID</w:t>
+      </w:r>
+      <w:proofErr w:type="spellEnd"/>
+      <w:r>
+        <w:rPr>
+          <w:rFonts w:ascii="Lucida Console" w:eastAsia="Times New Roman" w:hAnsi="Lucida Console" w:cs="Courier New"/>
+          <w:color w:val="0000FF"/>
+          <w:sz w:val="20"/>
+          <w:szCs w:val="20"/>
+        </w:rPr>
+        <w:t>))</w:t>
       </w:r>
     </w:p>
     <w:p>
@@ -199,7 +279,47 @@
           <w:sz w:val="20"/>
           <w:szCs w:val="20"/>
         </w:rPr>
-        <w:t>&gt; length(unique(user_taggedartists$userID))</w:t>
+        <w:t xml:space="preserve">&gt; </w:t>
+      </w:r>
+      <w:proofErr w:type="gramStart"/>
+      <w:r>
+        <w:rPr>
+          <w:rFonts w:ascii="Lucida Console" w:eastAsia="Times New Roman" w:hAnsi="Lucida Console" w:cs="Courier New"/>
+          <w:color w:val="0000FF"/>
+          <w:sz w:val="20"/>
+          <w:szCs w:val="20"/>
+        </w:rPr>
+        <w:t>length(</w:t>
+      </w:r>
+      <w:proofErr w:type="gramEnd"/>
+      <w:r>
+        <w:rPr>
+          <w:rFonts w:ascii="Lucida Console" w:eastAsia="Times New Roman" w:hAnsi="Lucida Console" w:cs="Courier New"/>
+          <w:color w:val="0000FF"/>
+          <w:sz w:val="20"/>
+          <w:szCs w:val="20"/>
+        </w:rPr>
+        <w:t>unique(</w:t>
+      </w:r>
+      <w:proofErr w:type="spellStart"/>
+      <w:r>
+        <w:rPr>
+          <w:rFonts w:ascii="Lucida Console" w:eastAsia="Times New Roman" w:hAnsi="Lucida Console" w:cs="Courier New"/>
+          <w:color w:val="0000FF"/>
+          <w:sz w:val="20"/>
+          <w:szCs w:val="20"/>
+        </w:rPr>
+        <w:t>user_taggedartists$userID</w:t>
+      </w:r>
+      <w:proofErr w:type="spellEnd"/>
+      <w:r>
+        <w:rPr>
+          <w:rFonts w:ascii="Lucida Console" w:eastAsia="Times New Roman" w:hAnsi="Lucida Console" w:cs="Courier New"/>
+          <w:color w:val="0000FF"/>
+          <w:sz w:val="20"/>
+          <w:szCs w:val="20"/>
+        </w:rPr>
+        <w:t>))</w:t>
       </w:r>
     </w:p>
     <w:p>
@@ -279,7 +399,47 @@
           <w:sz w:val="20"/>
           <w:szCs w:val="20"/>
         </w:rPr>
-        <w:t>&gt; length(unique(user_taggedartists$artistID))</w:t>
+        <w:t xml:space="preserve">&gt; </w:t>
+      </w:r>
+      <w:proofErr w:type="gramStart"/>
+      <w:r>
+        <w:rPr>
+          <w:rFonts w:ascii="Lucida Console" w:eastAsia="Times New Roman" w:hAnsi="Lucida Console" w:cs="Courier New"/>
+          <w:color w:val="0000FF"/>
+          <w:sz w:val="20"/>
+          <w:szCs w:val="20"/>
+        </w:rPr>
+        <w:t>length(</w:t>
+      </w:r>
+      <w:proofErr w:type="gramEnd"/>
+      <w:r>
+        <w:rPr>
+          <w:rFonts w:ascii="Lucida Console" w:eastAsia="Times New Roman" w:hAnsi="Lucida Console" w:cs="Courier New"/>
+          <w:color w:val="0000FF"/>
+          <w:sz w:val="20"/>
+          <w:szCs w:val="20"/>
+        </w:rPr>
+        <w:t>unique(</w:t>
+      </w:r>
+      <w:proofErr w:type="spellStart"/>
+      <w:r>
+        <w:rPr>
+          <w:rFonts w:ascii="Lucida Console" w:eastAsia="Times New Roman" w:hAnsi="Lucida Console" w:cs="Courier New"/>
+          <w:color w:val="0000FF"/>
+          <w:sz w:val="20"/>
+          <w:szCs w:val="20"/>
+        </w:rPr>
+        <w:t>user_taggedartists$artistID</w:t>
+      </w:r>
+      <w:proofErr w:type="spellEnd"/>
+      <w:r>
+        <w:rPr>
+          <w:rFonts w:ascii="Lucida Console" w:eastAsia="Times New Roman" w:hAnsi="Lucida Console" w:cs="Courier New"/>
+          <w:color w:val="0000FF"/>
+          <w:sz w:val="20"/>
+          <w:szCs w:val="20"/>
+        </w:rPr>
+        <w:t>))</w:t>
       </w:r>
     </w:p>
     <w:p>
@@ -359,7 +519,27 @@
           <w:sz w:val="20"/>
           <w:szCs w:val="20"/>
         </w:rPr>
-        <w:t>&gt; View(artists)</w:t>
+        <w:t xml:space="preserve">&gt; </w:t>
+      </w:r>
+      <w:proofErr w:type="gramStart"/>
+      <w:r>
+        <w:rPr>
+          <w:rFonts w:ascii="Lucida Console" w:eastAsia="Times New Roman" w:hAnsi="Lucida Console" w:cs="Courier New"/>
+          <w:color w:val="0000FF"/>
+          <w:sz w:val="20"/>
+          <w:szCs w:val="20"/>
+        </w:rPr>
+        <w:t>View(</w:t>
+      </w:r>
+      <w:proofErr w:type="gramEnd"/>
+      <w:r>
+        <w:rPr>
+          <w:rFonts w:ascii="Lucida Console" w:eastAsia="Times New Roman" w:hAnsi="Lucida Console" w:cs="Courier New"/>
+          <w:color w:val="0000FF"/>
+          <w:sz w:val="20"/>
+          <w:szCs w:val="20"/>
+        </w:rPr>
+        <w:t>artists)</w:t>
       </w:r>
     </w:p>
     <w:p>
@@ -399,7 +579,98 @@
           <w:sz w:val="20"/>
           <w:szCs w:val="20"/>
         </w:rPr>
-        <w:t>&gt; user_artists &lt;- read.delim("G:/BITS/4-2/Information retrieval/my_assignment/last_fm_dataset/user_artists.dat")</w:t>
+        <w:t xml:space="preserve">&gt; </w:t>
+      </w:r>
+      <w:proofErr w:type="spellStart"/>
+      <w:r>
+        <w:rPr>
+          <w:rFonts w:ascii="Lucida Console" w:eastAsia="Times New Roman" w:hAnsi="Lucida Console" w:cs="Courier New"/>
+          <w:color w:val="0000FF"/>
+          <w:sz w:val="20"/>
+          <w:szCs w:val="20"/>
+        </w:rPr>
+        <w:t>user_artists</w:t>
+      </w:r>
+      <w:proofErr w:type="spellEnd"/>
+      <w:r>
+        <w:rPr>
+          <w:rFonts w:ascii="Lucida Console" w:eastAsia="Times New Roman" w:hAnsi="Lucida Console" w:cs="Courier New"/>
+          <w:color w:val="0000FF"/>
+          <w:sz w:val="20"/>
+          <w:szCs w:val="20"/>
+        </w:rPr>
+        <w:t xml:space="preserve"> &lt;- </w:t>
+      </w:r>
+      <w:proofErr w:type="spellStart"/>
+      <w:proofErr w:type="gramStart"/>
+      <w:r>
+        <w:rPr>
+          <w:rFonts w:ascii="Lucida Console" w:eastAsia="Times New Roman" w:hAnsi="Lucida Console" w:cs="Courier New"/>
+          <w:color w:val="0000FF"/>
+          <w:sz w:val="20"/>
+          <w:szCs w:val="20"/>
+        </w:rPr>
+        <w:t>read.delim</w:t>
+      </w:r>
+      <w:proofErr w:type="spellEnd"/>
+      <w:r>
+        <w:rPr>
+          <w:rFonts w:ascii="Lucida Console" w:eastAsia="Times New Roman" w:hAnsi="Lucida Console" w:cs="Courier New"/>
+          <w:color w:val="0000FF"/>
+          <w:sz w:val="20"/>
+          <w:szCs w:val="20"/>
+        </w:rPr>
+        <w:t>(</w:t>
+      </w:r>
+      <w:proofErr w:type="gramEnd"/>
+      <w:r>
+        <w:rPr>
+          <w:rFonts w:ascii="Lucida Console" w:eastAsia="Times New Roman" w:hAnsi="Lucida Console" w:cs="Courier New"/>
+          <w:color w:val="0000FF"/>
+          <w:sz w:val="20"/>
+          <w:szCs w:val="20"/>
+        </w:rPr>
+        <w:t>"G:/BITS/4-2/Information retrieval/</w:t>
+      </w:r>
+      <w:proofErr w:type="spellStart"/>
+      <w:r>
+        <w:rPr>
+          <w:rFonts w:ascii="Lucida Console" w:eastAsia="Times New Roman" w:hAnsi="Lucida Console" w:cs="Courier New"/>
+          <w:color w:val="0000FF"/>
+          <w:sz w:val="20"/>
+          <w:szCs w:val="20"/>
+        </w:rPr>
+        <w:t>my_assignment</w:t>
+      </w:r>
+      <w:proofErr w:type="spellEnd"/>
+      <w:r>
+        <w:rPr>
+          <w:rFonts w:ascii="Lucida Console" w:eastAsia="Times New Roman" w:hAnsi="Lucida Console" w:cs="Courier New"/>
+          <w:color w:val="0000FF"/>
+          <w:sz w:val="20"/>
+          <w:szCs w:val="20"/>
+        </w:rPr>
+        <w:t>/</w:t>
+      </w:r>
+      <w:proofErr w:type="spellStart"/>
+      <w:r>
+        <w:rPr>
+          <w:rFonts w:ascii="Lucida Console" w:eastAsia="Times New Roman" w:hAnsi="Lucida Console" w:cs="Courier New"/>
+          <w:color w:val="0000FF"/>
+          <w:sz w:val="20"/>
+          <w:szCs w:val="20"/>
+        </w:rPr>
+        <w:t>last_fm_dataset</w:t>
+      </w:r>
+      <w:proofErr w:type="spellEnd"/>
+      <w:r>
+        <w:rPr>
+          <w:rFonts w:ascii="Lucida Console" w:eastAsia="Times New Roman" w:hAnsi="Lucida Console" w:cs="Courier New"/>
+          <w:color w:val="0000FF"/>
+          <w:sz w:val="20"/>
+          <w:szCs w:val="20"/>
+        </w:rPr>
+        <w:t>/user_artists.dat")</w:t>
       </w:r>
     </w:p>
     <w:p>
@@ -439,7 +710,38 @@
           <w:sz w:val="20"/>
           <w:szCs w:val="20"/>
         </w:rPr>
-        <w:t>&gt; View(user_artists)</w:t>
+        <w:t xml:space="preserve">&gt; </w:t>
+      </w:r>
+      <w:proofErr w:type="gramStart"/>
+      <w:r>
+        <w:rPr>
+          <w:rFonts w:ascii="Lucida Console" w:eastAsia="Times New Roman" w:hAnsi="Lucida Console" w:cs="Courier New"/>
+          <w:color w:val="0000FF"/>
+          <w:sz w:val="20"/>
+          <w:szCs w:val="20"/>
+        </w:rPr>
+        <w:t>View(</w:t>
+      </w:r>
+      <w:proofErr w:type="spellStart"/>
+      <w:proofErr w:type="gramEnd"/>
+      <w:r>
+        <w:rPr>
+          <w:rFonts w:ascii="Lucida Console" w:eastAsia="Times New Roman" w:hAnsi="Lucida Console" w:cs="Courier New"/>
+          <w:color w:val="0000FF"/>
+          <w:sz w:val="20"/>
+          <w:szCs w:val="20"/>
+        </w:rPr>
+        <w:t>user_artists</w:t>
+      </w:r>
+      <w:proofErr w:type="spellEnd"/>
+      <w:r>
+        <w:rPr>
+          <w:rFonts w:ascii="Lucida Console" w:eastAsia="Times New Roman" w:hAnsi="Lucida Console" w:cs="Courier New"/>
+          <w:color w:val="0000FF"/>
+          <w:sz w:val="20"/>
+          <w:szCs w:val="20"/>
+        </w:rPr>
+        <w:t>)</w:t>
       </w:r>
     </w:p>
     <w:p>
@@ -479,8 +781,30 @@
           <w:sz w:val="20"/>
           <w:szCs w:val="20"/>
         </w:rPr>
-        <w:t>&gt; memory.size()</w:t>
-      </w:r>
+        <w:t xml:space="preserve">&gt; </w:t>
+      </w:r>
+      <w:proofErr w:type="spellStart"/>
+      <w:proofErr w:type="gramStart"/>
+      <w:r>
+        <w:rPr>
+          <w:rFonts w:ascii="Lucida Console" w:eastAsia="Times New Roman" w:hAnsi="Lucida Console" w:cs="Courier New"/>
+          <w:color w:val="0000FF"/>
+          <w:sz w:val="20"/>
+          <w:szCs w:val="20"/>
+        </w:rPr>
+        <w:t>memory.size</w:t>
+      </w:r>
+      <w:proofErr w:type="spellEnd"/>
+      <w:r>
+        <w:rPr>
+          <w:rFonts w:ascii="Lucida Console" w:eastAsia="Times New Roman" w:hAnsi="Lucida Console" w:cs="Courier New"/>
+          <w:color w:val="0000FF"/>
+          <w:sz w:val="20"/>
+          <w:szCs w:val="20"/>
+        </w:rPr>
+        <w:t>()</w:t>
+      </w:r>
+      <w:proofErr w:type="gramEnd"/>
     </w:p>
     <w:p>
       <w:pPr>
@@ -714,39 +1038,125 @@
           <w:sz w:val="20"/>
           <w:szCs w:val="20"/>
         </w:rPr>
-        <w:t xml:space="preserve"> -&gt;kmedoids code</w:t>
+        <w:t xml:space="preserve"> -&gt;</w:t>
+      </w:r>
+      <w:proofErr w:type="spellStart"/>
+      <w:r>
+        <w:rPr>
+          <w:rFonts w:ascii="Lucida Console" w:eastAsia="Times New Roman" w:hAnsi="Lucida Console" w:cs="Courier New"/>
+          <w:color w:val="000000"/>
+          <w:sz w:val="20"/>
+          <w:szCs w:val="20"/>
+        </w:rPr>
+        <w:t>kmedoids</w:t>
+      </w:r>
+      <w:proofErr w:type="spellEnd"/>
+      <w:r>
+        <w:rPr>
+          <w:rFonts w:ascii="Lucida Console" w:eastAsia="Times New Roman" w:hAnsi="Lucida Console" w:cs="Courier New"/>
+          <w:color w:val="000000"/>
+          <w:sz w:val="20"/>
+          <w:szCs w:val="20"/>
+        </w:rPr>
+        <w:t xml:space="preserve"> code</w:t>
       </w:r>
     </w:p>
     <w:p/>
     <w:p>
       <w:r>
+        <w:t>http://rnowling.github.io/about/</w:t>
+      </w:r>
+    </w:p>
+    <w:p>
+      <w:r>
         <w:t># 3 points in dataset</w:t>
       </w:r>
     </w:p>
     <w:p>
-      <w:r>
-        <w:t xml:space="preserve">data = np.array([[1,1], </w:t>
-      </w:r>
-    </w:p>
-    <w:p>
-      <w:r>
-        <w:t xml:space="preserve">                [2,2], </w:t>
-      </w:r>
-    </w:p>
-    <w:p>
-      <w:r>
-        <w:t xml:space="preserve">                [10,10]])</w:t>
+      <w:proofErr w:type="gramStart"/>
+      <w:r>
+        <w:t>data</w:t>
+      </w:r>
+      <w:proofErr w:type="gramEnd"/>
+      <w:r>
+        <w:t xml:space="preserve"> = </w:t>
+      </w:r>
+      <w:proofErr w:type="spellStart"/>
+      <w:r>
+        <w:t>np.array</w:t>
+      </w:r>
+      <w:proofErr w:type="spellEnd"/>
+      <w:r>
+        <w:t xml:space="preserve">([[1,1], </w:t>
+      </w:r>
+    </w:p>
+    <w:p>
+      <w:r>
+        <w:t xml:space="preserve">                [2</w:t>
+      </w:r>
+      <w:proofErr w:type="gramStart"/>
+      <w:r>
+        <w:t>,2</w:t>
+      </w:r>
+      <w:proofErr w:type="gramEnd"/>
+      <w:r>
+        <w:t xml:space="preserve">], </w:t>
+      </w:r>
+    </w:p>
+    <w:p>
+      <w:r>
+        <w:t xml:space="preserve">                [10</w:t>
+      </w:r>
+      <w:proofErr w:type="gramStart"/>
+      <w:r>
+        <w:t>,10</w:t>
+      </w:r>
+      <w:proofErr w:type="gramEnd"/>
+      <w:r>
+        <w:t>]])</w:t>
       </w:r>
     </w:p>
     <w:p/>
     <w:p>
       <w:r>
-        <w:t># distance matrix</w:t>
-      </w:r>
-    </w:p>
-    <w:p>
-      <w:r>
-        <w:t>D = pairwise_distances(data, metric='euclidean')</w:t>
+        <w:t xml:space="preserve"># </w:t>
+      </w:r>
+      <w:proofErr w:type="gramStart"/>
+      <w:r>
+        <w:t>distance</w:t>
+      </w:r>
+      <w:proofErr w:type="gramEnd"/>
+      <w:r>
+        <w:t xml:space="preserve"> matrix</w:t>
+      </w:r>
+    </w:p>
+    <w:p>
+      <w:r>
+        <w:t xml:space="preserve">D = </w:t>
+      </w:r>
+      <w:proofErr w:type="spellStart"/>
+      <w:r>
+        <w:t>pairwise_</w:t>
+      </w:r>
+      <w:proofErr w:type="gramStart"/>
+      <w:r>
+        <w:t>distances</w:t>
+      </w:r>
+      <w:proofErr w:type="spellEnd"/>
+      <w:r>
+        <w:t>(</w:t>
+      </w:r>
+      <w:proofErr w:type="gramEnd"/>
+      <w:r>
+        <w:t>data, metric='</w:t>
+      </w:r>
+      <w:proofErr w:type="spellStart"/>
+      <w:r>
+        <w:t>euclidean</w:t>
+      </w:r>
+      <w:proofErr w:type="spellEnd"/>
+      <w:r>
+        <w:t>')</w:t>
       </w:r>
     </w:p>
     <w:p/>
@@ -756,51 +1166,145 @@
       </w:r>
     </w:p>
     <w:p>
-      <w:r>
-        <w:t>M , C= kMedoids(D, 2)</w:t>
+      <w:proofErr w:type="gramStart"/>
+      <w:r>
+        <w:t>M ,</w:t>
+      </w:r>
+      <w:proofErr w:type="gramEnd"/>
+      <w:r>
+        <w:t xml:space="preserve"> C= </w:t>
+      </w:r>
+      <w:proofErr w:type="spellStart"/>
+      <w:r>
+        <w:t>kMedoids</w:t>
+      </w:r>
+      <w:proofErr w:type="spellEnd"/>
+      <w:r>
+        <w:t>(D, 2)</w:t>
       </w:r>
     </w:p>
     <w:p/>
     <w:p>
-      <w:r>
-        <w:t>print('medoids:')</w:t>
-      </w:r>
-    </w:p>
-    <w:p>
-      <w:r>
-        <w:t>for point_idx in M:</w:t>
-      </w:r>
-    </w:p>
-    <w:p>
-      <w:r>
-        <w:t xml:space="preserve">    print( data[point_idx] )</w:t>
+      <w:proofErr w:type="gramStart"/>
+      <w:r>
+        <w:t>print(</w:t>
+      </w:r>
+      <w:proofErr w:type="gramEnd"/>
+      <w:r>
+        <w:t>'</w:t>
+      </w:r>
+      <w:proofErr w:type="spellStart"/>
+      <w:r>
+        <w:t>medoids</w:t>
+      </w:r>
+      <w:proofErr w:type="spellEnd"/>
+      <w:r>
+        <w:t>:')</w:t>
+      </w:r>
+    </w:p>
+    <w:p>
+      <w:proofErr w:type="gramStart"/>
+      <w:r>
+        <w:t>for</w:t>
+      </w:r>
+      <w:proofErr w:type="gramEnd"/>
+      <w:r>
+        <w:t xml:space="preserve"> </w:t>
+      </w:r>
+      <w:proofErr w:type="spellStart"/>
+      <w:r>
+        <w:t>point_idx</w:t>
+      </w:r>
+      <w:proofErr w:type="spellEnd"/>
+      <w:r>
+        <w:t xml:space="preserve"> in M:</w:t>
+      </w:r>
+    </w:p>
+    <w:p>
+      <w:r>
+        <w:t xml:space="preserve">    </w:t>
+      </w:r>
+      <w:proofErr w:type="gramStart"/>
+      <w:r>
+        <w:t>print(</w:t>
+      </w:r>
+      <w:proofErr w:type="gramEnd"/>
+      <w:r>
+        <w:t xml:space="preserve"> data[</w:t>
+      </w:r>
+      <w:proofErr w:type="spellStart"/>
+      <w:r>
+        <w:t>point_idx</w:t>
+      </w:r>
+      <w:proofErr w:type="spellEnd"/>
+      <w:r>
+        <w:t>] )</w:t>
       </w:r>
     </w:p>
     <w:p/>
     <w:p>
-      <w:r>
-        <w:t>print('')</w:t>
-      </w:r>
-    </w:p>
-    <w:p>
-      <w:r>
-        <w:t>print('clustering result:')</w:t>
-      </w:r>
-    </w:p>
-    <w:p>
+      <w:proofErr w:type="gramStart"/>
+      <w:r>
+        <w:t>print(</w:t>
+      </w:r>
+      <w:proofErr w:type="gramEnd"/>
+      <w:r>
+        <w:t>'')</w:t>
+      </w:r>
+    </w:p>
+    <w:p>
+      <w:proofErr w:type="gramStart"/>
       <w:r>
         <w:lastRenderedPageBreak/>
-        <w:t>for label in C:</w:t>
-      </w:r>
-    </w:p>
-    <w:p>
-      <w:r>
-        <w:t xml:space="preserve">    for point_idx in C[label]:</w:t>
-      </w:r>
-    </w:p>
-    <w:p>
-      <w:r>
-        <w:t xml:space="preserve">        print('label {0}:</w:t>
+        <w:t>print(</w:t>
+      </w:r>
+      <w:proofErr w:type="gramEnd"/>
+      <w:r>
+        <w:t>'clustering result:')</w:t>
+      </w:r>
+    </w:p>
+    <w:p>
+      <w:proofErr w:type="gramStart"/>
+      <w:r>
+        <w:t>for</w:t>
+      </w:r>
+      <w:proofErr w:type="gramEnd"/>
+      <w:r>
+        <w:t xml:space="preserve"> label in C:</w:t>
+      </w:r>
+    </w:p>
+    <w:p>
+      <w:r>
+        <w:t xml:space="preserve">    </w:t>
+      </w:r>
+      <w:proofErr w:type="gramStart"/>
+      <w:r>
+        <w:t>for</w:t>
+      </w:r>
+      <w:proofErr w:type="gramEnd"/>
+      <w:r>
+        <w:t xml:space="preserve"> </w:t>
+      </w:r>
+      <w:proofErr w:type="spellStart"/>
+      <w:r>
+        <w:t>point_idx</w:t>
+      </w:r>
+      <w:proofErr w:type="spellEnd"/>
+      <w:r>
+        <w:t xml:space="preserve"> in C[label]:</w:t>
+      </w:r>
+    </w:p>
+    <w:p>
+      <w:r>
+        <w:t xml:space="preserve">        </w:t>
+      </w:r>
+      <w:proofErr w:type="gramStart"/>
+      <w:r>
+        <w:t>print(</w:t>
+      </w:r>
+      <w:proofErr w:type="gramEnd"/>
+      <w:r>
+        <w:t>'label {0}:</w:t>
       </w:r>
       <w:r>
         <w:rPr>
@@ -809,7 +1313,15 @@
         <w:t xml:space="preserve">　</w:t>
       </w:r>
       <w:r>
-        <w:t>{1}'.format(label, data[point_idx]))</w:t>
+        <w:t>{1}'.format(label, data[</w:t>
+      </w:r>
+      <w:proofErr w:type="spellStart"/>
+      <w:r>
+        <w:t>point_idx</w:t>
+      </w:r>
+      <w:proofErr w:type="spellEnd"/>
+      <w:r>
+        <w:t>]))</w:t>
       </w:r>
     </w:p>
     <w:p/>

</xml_diff>

<commit_message>
recommend function with new indexing corrected
</commit_message>
<xml_diff>
--- a/some reporting.docx
+++ b/some reporting.docx
@@ -865,8 +865,276 @@
     </w:p>
     <w:p/>
     <w:p>
-      <w:r>
-        <w:t>https://www.analyticsvidhya.com/blog/2016/06/quick-guide-build-recommendation-engine-python/</w:t>
+      <w:hyperlink r:id="rId7" w:history="1">
+        <w:r>
+          <w:rPr>
+            <w:rStyle w:val="Hyperlink"/>
+          </w:rPr>
+          <w:t>https://www.analyticsvidhya.com/blog/2016/06/quick-guide-build-recommendation-engine-python/</w:t>
+        </w:r>
+      </w:hyperlink>
+    </w:p>
+    <w:p/>
+    <w:p>
+      <w:r>
+        <w:t>Setup complete in  658.4465420246124 time</w:t>
+      </w:r>
+    </w:p>
+    <w:p>
+      <w:r>
+        <w:t>154  ,score: 0.0568964085528</w:t>
+      </w:r>
+    </w:p>
+    <w:p>
+      <w:r>
+        <w:t>163  ,score: 0.0568964085528</w:t>
+      </w:r>
+    </w:p>
+    <w:p>
+      <w:r>
+        <w:t>185  ,score: 0.0568964085528</w:t>
+      </w:r>
+    </w:p>
+    <w:p>
+      <w:r>
+        <w:t>209  ,score: 0.0568964085528</w:t>
+      </w:r>
+    </w:p>
+    <w:p>
+      <w:r>
+        <w:t>357  ,score: 0.0568964085528</w:t>
+      </w:r>
+    </w:p>
+    <w:p>
+      <w:r>
+        <w:t>562  ,score: 0.0568964085528</w:t>
+      </w:r>
+    </w:p>
+    <w:p>
+      <w:r>
+        <w:t>563  ,score: 0.0568964085528</w:t>
+      </w:r>
+    </w:p>
+    <w:p>
+      <w:r>
+        <w:t>704  ,score: 0.0568964085528</w:t>
+      </w:r>
+    </w:p>
+    <w:p>
+      <w:r>
+        <w:t>868  ,score: 0.0568964085528</w:t>
+      </w:r>
+    </w:p>
+    <w:p>
+      <w:r>
+        <w:t>874  ,score: 0.0568964085528</w:t>
+      </w:r>
+    </w:p>
+    <w:p>
+      <w:r>
+        <w:t>1104  ,score: 0.0568964085528</w:t>
+      </w:r>
+    </w:p>
+    <w:p>
+      <w:r>
+        <w:t>1122  ,score: 0.0568964085528</w:t>
+      </w:r>
+    </w:p>
+    <w:p>
+      <w:r>
+        <w:t>1412  ,score: 0.0568964085528</w:t>
+      </w:r>
+    </w:p>
+    <w:p>
+      <w:r>
+        <w:t>1414  ,score: 0.0568964085528</w:t>
+      </w:r>
+    </w:p>
+    <w:p>
+      <w:r>
+        <w:t>1415  ,score: 0.0568964085528</w:t>
+      </w:r>
+    </w:p>
+    <w:p>
+      <w:r>
+        <w:t>1793  ,score: 0.0568964085528</w:t>
+      </w:r>
+    </w:p>
+    <w:p>
+      <w:r>
+        <w:t>2444  ,score: 0.0568964085528</w:t>
+      </w:r>
+    </w:p>
+    <w:p>
+      <w:r>
+        <w:t>2526  ,score: 0.0568964085528</w:t>
+      </w:r>
+    </w:p>
+    <w:p>
+      <w:r>
+        <w:t>4123  ,score: 0.0568964085528</w:t>
+      </w:r>
+    </w:p>
+    <w:p>
+      <w:r>
+        <w:lastRenderedPageBreak/>
+        <w:t>7792  ,score: 0.0568964085528</w:t>
+      </w:r>
+    </w:p>
+    <w:p>
+      <w:r>
+        <w:t>9646  ,score: 0.0568964085528</w:t>
+      </w:r>
+    </w:p>
+    <w:p>
+      <w:r>
+        <w:t>9647  ,score: 0.0568964085528</w:t>
+      </w:r>
+    </w:p>
+    <w:p>
+      <w:r>
+        <w:t>86  ,score: 0.056236896068</w:t>
+      </w:r>
+    </w:p>
+    <w:p>
+      <w:r>
+        <w:t>917  ,score: 0.0555773835831</w:t>
+      </w:r>
+    </w:p>
+    <w:p>
+      <w:r>
+        <w:t>954  ,score: 0.0555773835831</w:t>
+      </w:r>
+    </w:p>
+    <w:p>
+      <w:r>
+        <w:t>961  ,score: 0.0555773835831</w:t>
+      </w:r>
+    </w:p>
+    <w:p>
+      <w:r>
+        <w:t>1130  ,score: 0.0555773835831</w:t>
+      </w:r>
+    </w:p>
+    <w:p>
+      <w:r>
+        <w:t>1274  ,score: 0.0555773835831</w:t>
+      </w:r>
+    </w:p>
+    <w:p>
+      <w:r>
+        <w:t>1406  ,score: 0.0555773835831</w:t>
+      </w:r>
+    </w:p>
+    <w:p>
+      <w:r>
+        <w:t>1979  ,score: 0.0555773835831</w:t>
+      </w:r>
+    </w:p>
+    <w:p>
+      <w:r>
+        <w:t>3227  ,score: 0.0555773835831</w:t>
+      </w:r>
+    </w:p>
+    <w:p>
+      <w:r>
+        <w:t>3500  ,score: 0.0555773835831</w:t>
+      </w:r>
+    </w:p>
+    <w:p>
+      <w:r>
+        <w:t>3940  ,score: 0.0555773835831</w:t>
+      </w:r>
+    </w:p>
+    <w:p>
+      <w:r>
+        <w:t>4917  ,score: 0.0555773835831</w:t>
+      </w:r>
+    </w:p>
+    <w:p>
+      <w:r>
+        <w:t>7232  ,score: 0.0555773835831</w:t>
+      </w:r>
+    </w:p>
+    <w:p>
+      <w:r>
+        <w:t>7241  ,score: 0.0555773835831</w:t>
+      </w:r>
+    </w:p>
+    <w:p>
+      <w:r>
+        <w:t>8281  ,score: 0.0555773835831</w:t>
+      </w:r>
+    </w:p>
+    <w:p>
+      <w:r>
+        <w:t>8282  ,score: 0.0555773835831</w:t>
+      </w:r>
+    </w:p>
+    <w:p>
+      <w:r>
+        <w:t>8283  ,score: 0.0555773835831</w:t>
+      </w:r>
+    </w:p>
+    <w:p>
+      <w:r>
+        <w:t>8284  ,score: 0.0555773835831</w:t>
+      </w:r>
+    </w:p>
+    <w:p>
+      <w:r>
+        <w:t>8285  ,score: 0.0555773835831</w:t>
+      </w:r>
+    </w:p>
+    <w:p>
+      <w:r>
+        <w:t>8286  ,score: 0.0555773835831</w:t>
+      </w:r>
+    </w:p>
+    <w:p>
+      <w:r>
+        <w:t>8288  ,score: 0.0555773835831</w:t>
+      </w:r>
+    </w:p>
+    <w:p>
+      <w:r>
+        <w:t>8289  ,score: 0.0555773835831</w:t>
+      </w:r>
+    </w:p>
+    <w:p>
+      <w:r>
+        <w:t>8290  ,score: 0.0555773835831</w:t>
+      </w:r>
+    </w:p>
+    <w:p>
+      <w:r>
+        <w:t>8291  ,score: 0.0555773835831</w:t>
+      </w:r>
+    </w:p>
+    <w:p>
+      <w:r>
+        <w:lastRenderedPageBreak/>
+        <w:t>2179  ,score: 0.0536534669525</w:t>
+      </w:r>
+    </w:p>
+    <w:p>
+      <w:r>
+        <w:t>314  ,score: 0.0525669885227</w:t>
+      </w:r>
+    </w:p>
+    <w:p>
+      <w:r>
+        <w:t>330  ,score: 0.0517295503219</w:t>
+      </w:r>
+    </w:p>
+    <w:p>
+      <w:r>
+        <w:t>468  ,score: 0.0517295503219</w:t>
+      </w:r>
+    </w:p>
+    <w:p>
+      <w:r>
+        <w:t>Recommendation complete in  35.18560004234314 time</w:t>
       </w:r>
     </w:p>
     <w:sectPr>

</xml_diff>

<commit_message>
Added user_friends csv, incorporated friends
</commit_message>
<xml_diff>
--- a/some reporting.docx
+++ b/some reporting.docx
@@ -877,264 +877,7 @@
     <w:p/>
     <w:p>
       <w:r>
-        <w:t>Setup complete in  658.4465420246124 time</w:t>
-      </w:r>
-    </w:p>
-    <w:p>
-      <w:r>
-        <w:t>154  ,score: 0.0568964085528</w:t>
-      </w:r>
-    </w:p>
-    <w:p>
-      <w:r>
-        <w:t>163  ,score: 0.0568964085528</w:t>
-      </w:r>
-    </w:p>
-    <w:p>
-      <w:r>
-        <w:t>185  ,score: 0.0568964085528</w:t>
-      </w:r>
-    </w:p>
-    <w:p>
-      <w:r>
-        <w:t>209  ,score: 0.0568964085528</w:t>
-      </w:r>
-    </w:p>
-    <w:p>
-      <w:r>
-        <w:t>357  ,score: 0.0568964085528</w:t>
-      </w:r>
-    </w:p>
-    <w:p>
-      <w:r>
-        <w:t>562  ,score: 0.0568964085528</w:t>
-      </w:r>
-    </w:p>
-    <w:p>
-      <w:r>
-        <w:t>563  ,score: 0.0568964085528</w:t>
-      </w:r>
-    </w:p>
-    <w:p>
-      <w:r>
-        <w:t>704  ,score: 0.0568964085528</w:t>
-      </w:r>
-    </w:p>
-    <w:p>
-      <w:r>
-        <w:t>868  ,score: 0.0568964085528</w:t>
-      </w:r>
-    </w:p>
-    <w:p>
-      <w:r>
-        <w:t>874  ,score: 0.0568964085528</w:t>
-      </w:r>
-    </w:p>
-    <w:p>
-      <w:r>
-        <w:t>1104  ,score: 0.0568964085528</w:t>
-      </w:r>
-    </w:p>
-    <w:p>
-      <w:r>
-        <w:t>1122  ,score: 0.0568964085528</w:t>
-      </w:r>
-    </w:p>
-    <w:p>
-      <w:r>
-        <w:t>1412  ,score: 0.0568964085528</w:t>
-      </w:r>
-    </w:p>
-    <w:p>
-      <w:r>
-        <w:t>1414  ,score: 0.0568964085528</w:t>
-      </w:r>
-    </w:p>
-    <w:p>
-      <w:r>
-        <w:t>1415  ,score: 0.0568964085528</w:t>
-      </w:r>
-    </w:p>
-    <w:p>
-      <w:r>
-        <w:t>1793  ,score: 0.0568964085528</w:t>
-      </w:r>
-    </w:p>
-    <w:p>
-      <w:r>
-        <w:t>2444  ,score: 0.0568964085528</w:t>
-      </w:r>
-    </w:p>
-    <w:p>
-      <w:r>
-        <w:t>2526  ,score: 0.0568964085528</w:t>
-      </w:r>
-    </w:p>
-    <w:p>
-      <w:r>
-        <w:t>4123  ,score: 0.0568964085528</w:t>
-      </w:r>
-    </w:p>
-    <w:p>
-      <w:r>
-        <w:lastRenderedPageBreak/>
-        <w:t>7792  ,score: 0.0568964085528</w:t>
-      </w:r>
-    </w:p>
-    <w:p>
-      <w:r>
-        <w:t>9646  ,score: 0.0568964085528</w:t>
-      </w:r>
-    </w:p>
-    <w:p>
-      <w:r>
-        <w:t>9647  ,score: 0.0568964085528</w:t>
-      </w:r>
-    </w:p>
-    <w:p>
-      <w:r>
-        <w:t>86  ,score: 0.056236896068</w:t>
-      </w:r>
-    </w:p>
-    <w:p>
-      <w:r>
-        <w:t>917  ,score: 0.0555773835831</w:t>
-      </w:r>
-    </w:p>
-    <w:p>
-      <w:r>
-        <w:t>954  ,score: 0.0555773835831</w:t>
-      </w:r>
-    </w:p>
-    <w:p>
-      <w:r>
-        <w:t>961  ,score: 0.0555773835831</w:t>
-      </w:r>
-    </w:p>
-    <w:p>
-      <w:r>
-        <w:t>1130  ,score: 0.0555773835831</w:t>
-      </w:r>
-    </w:p>
-    <w:p>
-      <w:r>
-        <w:t>1274  ,score: 0.0555773835831</w:t>
-      </w:r>
-    </w:p>
-    <w:p>
-      <w:r>
-        <w:t>1406  ,score: 0.0555773835831</w:t>
-      </w:r>
-    </w:p>
-    <w:p>
-      <w:r>
-        <w:t>1979  ,score: 0.0555773835831</w:t>
-      </w:r>
-    </w:p>
-    <w:p>
-      <w:r>
-        <w:t>3227  ,score: 0.0555773835831</w:t>
-      </w:r>
-    </w:p>
-    <w:p>
-      <w:r>
-        <w:t>3500  ,score: 0.0555773835831</w:t>
-      </w:r>
-    </w:p>
-    <w:p>
-      <w:r>
-        <w:t>3940  ,score: 0.0555773835831</w:t>
-      </w:r>
-    </w:p>
-    <w:p>
-      <w:r>
-        <w:t>4917  ,score: 0.0555773835831</w:t>
-      </w:r>
-    </w:p>
-    <w:p>
-      <w:r>
-        <w:t>7232  ,score: 0.0555773835831</w:t>
-      </w:r>
-    </w:p>
-    <w:p>
-      <w:r>
-        <w:t>7241  ,score: 0.0555773835831</w:t>
-      </w:r>
-    </w:p>
-    <w:p>
-      <w:r>
-        <w:t>8281  ,score: 0.0555773835831</w:t>
-      </w:r>
-    </w:p>
-    <w:p>
-      <w:r>
-        <w:t>8282  ,score: 0.0555773835831</w:t>
-      </w:r>
-    </w:p>
-    <w:p>
-      <w:r>
-        <w:t>8283  ,score: 0.0555773835831</w:t>
-      </w:r>
-    </w:p>
-    <w:p>
-      <w:r>
-        <w:t>8284  ,score: 0.0555773835831</w:t>
-      </w:r>
-    </w:p>
-    <w:p>
-      <w:r>
-        <w:t>8285  ,score: 0.0555773835831</w:t>
-      </w:r>
-    </w:p>
-    <w:p>
-      <w:r>
-        <w:t>8286  ,score: 0.0555773835831</w:t>
-      </w:r>
-    </w:p>
-    <w:p>
-      <w:r>
-        <w:t>8288  ,score: 0.0555773835831</w:t>
-      </w:r>
-    </w:p>
-    <w:p>
-      <w:r>
-        <w:t>8289  ,score: 0.0555773835831</w:t>
-      </w:r>
-    </w:p>
-    <w:p>
-      <w:r>
-        <w:t>8290  ,score: 0.0555773835831</w:t>
-      </w:r>
-    </w:p>
-    <w:p>
-      <w:r>
-        <w:t>8291  ,score: 0.0555773835831</w:t>
-      </w:r>
-    </w:p>
-    <w:p>
-      <w:r>
-        <w:lastRenderedPageBreak/>
-        <w:t>2179  ,score: 0.0536534669525</w:t>
-      </w:r>
-    </w:p>
-    <w:p>
-      <w:r>
-        <w:t>314  ,score: 0.0525669885227</w:t>
-      </w:r>
-    </w:p>
-    <w:p>
-      <w:r>
-        <w:t>330  ,score: 0.0517295503219</w:t>
-      </w:r>
-    </w:p>
-    <w:p>
-      <w:r>
-        <w:t>468  ,score: 0.0517295503219</w:t>
-      </w:r>
-    </w:p>
-    <w:p>
-      <w:r>
-        <w:t>Recommendation complete in  35.18560004234314 time</w:t>
+        <w:t>Not using bfs since the graphs may be disconnected. And choosing weight even if I implement it, needs a research in itself.</w:t>
       </w:r>
     </w:p>
     <w:sectPr>

</xml_diff>